<commit_message>
Update documents to describe using environment variables to modify the alarm severty colours.
</commit_message>
<xml_diff>
--- a/documentation/source/QE_QEGuiAndUserInterfaceDesign.docx
+++ b/documentation/source/QE_QEGuiAndUserInterfaceDesign.docx
@@ -125,22 +125,28 @@
         <w:jc w:val="center"/>
       </w:pPr>
       <w:r>
-        <w:t>6</w:t>
+        <w:t>1</w:t>
       </w:r>
       <w:r>
         <w:rPr>
           <w:vertAlign w:val="superscript"/>
         </w:rPr>
-        <w:t xml:space="preserve">th </w:t>
-      </w:r>
-      <w:r>
-        <w:t>April</w:t>
-      </w:r>
-      <w:r>
+        <w:t>st</w:t>
+      </w:r>
+      <w:r>
+        <w:rPr>
+          <w:vertAlign w:val="superscript"/>
+        </w:rPr>
         <w:t xml:space="preserve"> </w:t>
       </w:r>
       <w:r>
-        <w:t>2019</w:t>
+        <w:t>July</w:t>
+      </w:r>
+      <w:r>
+        <w:t xml:space="preserve"> </w:t>
+      </w:r>
+      <w:r>
+        <w:t>2020</w:t>
       </w:r>
     </w:p>
     <w:p/>
@@ -203,7 +209,7 @@
         <w:rPr>
           <w:rFonts w:ascii="Calibri" w:eastAsia="Times New Roman" w:hAnsi="Calibri" w:cs="Courier New"/>
         </w:rPr>
-        <w:t>2019</w:t>
+        <w:t>2020</w:t>
       </w:r>
       <w:r>
         <w:rPr>
@@ -391,7 +397,7 @@
           <w:r>
             <w:fldChar w:fldCharType="separate"/>
           </w:r>
-          <w:hyperlink w:anchor="_Toc5381296" w:history="1">
+          <w:hyperlink w:anchor="_Toc44515477" w:history="1">
             <w:r>
               <w:rPr>
                 <w:rStyle w:val="Hyperlink"/>
@@ -418,7 +424,7 @@
                 <w:noProof/>
                 <w:webHidden/>
               </w:rPr>
-              <w:instrText xml:space="preserve"> PAGEREF _Toc5381296 \h </w:instrText>
+              <w:instrText xml:space="preserve"> PAGEREF _Toc44515477 \h </w:instrText>
             </w:r>
             <w:r>
               <w:rPr>
@@ -459,7 +465,7 @@
               <w:noProof/>
             </w:rPr>
           </w:pPr>
-          <w:hyperlink w:anchor="_Toc5381297" w:history="1">
+          <w:hyperlink w:anchor="_Toc44515478" w:history="1">
             <w:r>
               <w:rPr>
                 <w:rStyle w:val="Hyperlink"/>
@@ -486,7 +492,7 @@
                 <w:noProof/>
                 <w:webHidden/>
               </w:rPr>
-              <w:instrText xml:space="preserve"> PAGEREF _Toc5381297 \h </w:instrText>
+              <w:instrText xml:space="preserve"> PAGEREF _Toc44515478 \h </w:instrText>
             </w:r>
             <w:r>
               <w:rPr>
@@ -527,7 +533,7 @@
               <w:noProof/>
             </w:rPr>
           </w:pPr>
-          <w:hyperlink w:anchor="_Toc5381298" w:history="1">
+          <w:hyperlink w:anchor="_Toc44515479" w:history="1">
             <w:r>
               <w:rPr>
                 <w:rStyle w:val="Hyperlink"/>
@@ -554,7 +560,7 @@
                 <w:noProof/>
                 <w:webHidden/>
               </w:rPr>
-              <w:instrText xml:space="preserve"> PAGEREF _Toc5381298 \h </w:instrText>
+              <w:instrText xml:space="preserve"> PAGEREF _Toc44515479 \h </w:instrText>
             </w:r>
             <w:r>
               <w:rPr>
@@ -595,7 +601,7 @@
               <w:noProof/>
             </w:rPr>
           </w:pPr>
-          <w:hyperlink w:anchor="_Toc5381299" w:history="1">
+          <w:hyperlink w:anchor="_Toc44515480" w:history="1">
             <w:r>
               <w:rPr>
                 <w:rStyle w:val="Hyperlink"/>
@@ -622,7 +628,7 @@
                 <w:noProof/>
                 <w:webHidden/>
               </w:rPr>
-              <w:instrText xml:space="preserve"> PAGEREF _Toc5381299 \h </w:instrText>
+              <w:instrText xml:space="preserve"> PAGEREF _Toc44515480 \h </w:instrText>
             </w:r>
             <w:r>
               <w:rPr>
@@ -663,7 +669,7 @@
               <w:noProof/>
             </w:rPr>
           </w:pPr>
-          <w:hyperlink w:anchor="_Toc5381300" w:history="1">
+          <w:hyperlink w:anchor="_Toc44515481" w:history="1">
             <w:r>
               <w:rPr>
                 <w:rStyle w:val="Hyperlink"/>
@@ -690,7 +696,7 @@
                 <w:noProof/>
                 <w:webHidden/>
               </w:rPr>
-              <w:instrText xml:space="preserve"> PAGEREF _Toc5381300 \h </w:instrText>
+              <w:instrText xml:space="preserve"> PAGEREF _Toc44515481 \h </w:instrText>
             </w:r>
             <w:r>
               <w:rPr>
@@ -731,7 +737,7 @@
               <w:noProof/>
             </w:rPr>
           </w:pPr>
-          <w:hyperlink w:anchor="_Toc5381301" w:history="1">
+          <w:hyperlink w:anchor="_Toc44515482" w:history="1">
             <w:r>
               <w:rPr>
                 <w:rStyle w:val="Hyperlink"/>
@@ -758,7 +764,7 @@
                 <w:noProof/>
                 <w:webHidden/>
               </w:rPr>
-              <w:instrText xml:space="preserve"> PAGEREF _Toc5381301 \h </w:instrText>
+              <w:instrText xml:space="preserve"> PAGEREF _Toc44515482 \h </w:instrText>
             </w:r>
             <w:r>
               <w:rPr>
@@ -799,7 +805,7 @@
               <w:noProof/>
             </w:rPr>
           </w:pPr>
-          <w:hyperlink w:anchor="_Toc5381302" w:history="1">
+          <w:hyperlink w:anchor="_Toc44515483" w:history="1">
             <w:r>
               <w:rPr>
                 <w:rStyle w:val="Hyperlink"/>
@@ -826,7 +832,7 @@
                 <w:noProof/>
                 <w:webHidden/>
               </w:rPr>
-              <w:instrText xml:space="preserve"> PAGEREF _Toc5381302 \h </w:instrText>
+              <w:instrText xml:space="preserve"> PAGEREF _Toc44515483 \h </w:instrText>
             </w:r>
             <w:r>
               <w:rPr>
@@ -867,7 +873,7 @@
               <w:noProof/>
             </w:rPr>
           </w:pPr>
-          <w:hyperlink w:anchor="_Toc5381303" w:history="1">
+          <w:hyperlink w:anchor="_Toc44515484" w:history="1">
             <w:r>
               <w:rPr>
                 <w:rStyle w:val="Hyperlink"/>
@@ -894,7 +900,7 @@
                 <w:noProof/>
                 <w:webHidden/>
               </w:rPr>
-              <w:instrText xml:space="preserve"> PAGEREF _Toc5381303 \h </w:instrText>
+              <w:instrText xml:space="preserve"> PAGEREF _Toc44515484 \h </w:instrText>
             </w:r>
             <w:r>
               <w:rPr>
@@ -935,7 +941,7 @@
               <w:noProof/>
             </w:rPr>
           </w:pPr>
-          <w:hyperlink w:anchor="_Toc5381304" w:history="1">
+          <w:hyperlink w:anchor="_Toc44515485" w:history="1">
             <w:r>
               <w:rPr>
                 <w:rStyle w:val="Hyperlink"/>
@@ -962,7 +968,7 @@
                 <w:noProof/>
                 <w:webHidden/>
               </w:rPr>
-              <w:instrText xml:space="preserve"> PAGEREF _Toc5381304 \h </w:instrText>
+              <w:instrText xml:space="preserve"> PAGEREF _Toc44515485 \h </w:instrText>
             </w:r>
             <w:r>
               <w:rPr>
@@ -1003,7 +1009,7 @@
               <w:noProof/>
             </w:rPr>
           </w:pPr>
-          <w:hyperlink w:anchor="_Toc5381305" w:history="1">
+          <w:hyperlink w:anchor="_Toc44515486" w:history="1">
             <w:r>
               <w:rPr>
                 <w:rStyle w:val="Hyperlink"/>
@@ -1030,7 +1036,7 @@
                 <w:noProof/>
                 <w:webHidden/>
               </w:rPr>
-              <w:instrText xml:space="preserve"> PAGEREF _Toc5381305 \h </w:instrText>
+              <w:instrText xml:space="preserve"> PAGEREF _Toc44515486 \h </w:instrText>
             </w:r>
             <w:r>
               <w:rPr>
@@ -1071,7 +1077,7 @@
               <w:noProof/>
             </w:rPr>
           </w:pPr>
-          <w:hyperlink w:anchor="_Toc5381306" w:history="1">
+          <w:hyperlink w:anchor="_Toc44515487" w:history="1">
             <w:r>
               <w:rPr>
                 <w:rStyle w:val="Hyperlink"/>
@@ -1098,7 +1104,7 @@
                 <w:noProof/>
                 <w:webHidden/>
               </w:rPr>
-              <w:instrText xml:space="preserve"> PAGEREF _Toc5381306 \h </w:instrText>
+              <w:instrText xml:space="preserve"> PAGEREF _Toc44515487 \h </w:instrText>
             </w:r>
             <w:r>
               <w:rPr>
@@ -1139,7 +1145,7 @@
               <w:noProof/>
             </w:rPr>
           </w:pPr>
-          <w:hyperlink w:anchor="_Toc5381307" w:history="1">
+          <w:hyperlink w:anchor="_Toc44515488" w:history="1">
             <w:r>
               <w:rPr>
                 <w:rStyle w:val="Hyperlink"/>
@@ -1166,7 +1172,7 @@
                 <w:noProof/>
                 <w:webHidden/>
               </w:rPr>
-              <w:instrText xml:space="preserve"> PAGEREF _Toc5381307 \h </w:instrText>
+              <w:instrText xml:space="preserve"> PAGEREF _Toc44515488 \h </w:instrText>
             </w:r>
             <w:r>
               <w:rPr>
@@ -1207,7 +1213,7 @@
               <w:noProof/>
             </w:rPr>
           </w:pPr>
-          <w:hyperlink w:anchor="_Toc5381308" w:history="1">
+          <w:hyperlink w:anchor="_Toc44515489" w:history="1">
             <w:r>
               <w:rPr>
                 <w:rStyle w:val="Hyperlink"/>
@@ -1234,7 +1240,7 @@
                 <w:noProof/>
                 <w:webHidden/>
               </w:rPr>
-              <w:instrText xml:space="preserve"> PAGEREF _Toc5381308 \h </w:instrText>
+              <w:instrText xml:space="preserve"> PAGEREF _Toc44515489 \h </w:instrText>
             </w:r>
             <w:r>
               <w:rPr>
@@ -1275,7 +1281,7 @@
               <w:noProof/>
             </w:rPr>
           </w:pPr>
-          <w:hyperlink w:anchor="_Toc5381309" w:history="1">
+          <w:hyperlink w:anchor="_Toc44515490" w:history="1">
             <w:r>
               <w:rPr>
                 <w:rStyle w:val="Hyperlink"/>
@@ -1302,7 +1308,7 @@
                 <w:noProof/>
                 <w:webHidden/>
               </w:rPr>
-              <w:instrText xml:space="preserve"> PAGEREF _Toc5381309 \h </w:instrText>
+              <w:instrText xml:space="preserve"> PAGEREF _Toc44515490 \h </w:instrText>
             </w:r>
             <w:r>
               <w:rPr>
@@ -1343,7 +1349,7 @@
               <w:noProof/>
             </w:rPr>
           </w:pPr>
-          <w:hyperlink w:anchor="_Toc5381310" w:history="1">
+          <w:hyperlink w:anchor="_Toc44515491" w:history="1">
             <w:r>
               <w:rPr>
                 <w:rStyle w:val="Hyperlink"/>
@@ -1370,7 +1376,7 @@
                 <w:noProof/>
                 <w:webHidden/>
               </w:rPr>
-              <w:instrText xml:space="preserve"> PAGEREF _Toc5381310 \h </w:instrText>
+              <w:instrText xml:space="preserve"> PAGEREF _Toc44515491 \h </w:instrText>
             </w:r>
             <w:r>
               <w:rPr>
@@ -1411,7 +1417,7 @@
               <w:noProof/>
             </w:rPr>
           </w:pPr>
-          <w:hyperlink w:anchor="_Toc5381311" w:history="1">
+          <w:hyperlink w:anchor="_Toc44515492" w:history="1">
             <w:r>
               <w:rPr>
                 <w:rStyle w:val="Hyperlink"/>
@@ -1438,7 +1444,7 @@
                 <w:noProof/>
                 <w:webHidden/>
               </w:rPr>
-              <w:instrText xml:space="preserve"> PAGEREF _Toc5381311 \h </w:instrText>
+              <w:instrText xml:space="preserve"> PAGEREF _Toc44515492 \h </w:instrText>
             </w:r>
             <w:r>
               <w:rPr>
@@ -1479,7 +1485,7 @@
               <w:noProof/>
             </w:rPr>
           </w:pPr>
-          <w:hyperlink w:anchor="_Toc5381312" w:history="1">
+          <w:hyperlink w:anchor="_Toc44515493" w:history="1">
             <w:r>
               <w:rPr>
                 <w:rStyle w:val="Hyperlink"/>
@@ -1506,7 +1512,7 @@
                 <w:noProof/>
                 <w:webHidden/>
               </w:rPr>
-              <w:instrText xml:space="preserve"> PAGEREF _Toc5381312 \h </w:instrText>
+              <w:instrText xml:space="preserve"> PAGEREF _Toc44515493 \h </w:instrText>
             </w:r>
             <w:r>
               <w:rPr>
@@ -1547,7 +1553,7 @@
               <w:noProof/>
             </w:rPr>
           </w:pPr>
-          <w:hyperlink w:anchor="_Toc5381313" w:history="1">
+          <w:hyperlink w:anchor="_Toc44515494" w:history="1">
             <w:r>
               <w:rPr>
                 <w:rStyle w:val="Hyperlink"/>
@@ -1574,7 +1580,7 @@
                 <w:noProof/>
                 <w:webHidden/>
               </w:rPr>
-              <w:instrText xml:space="preserve"> PAGEREF _Toc5381313 \h </w:instrText>
+              <w:instrText xml:space="preserve"> PAGEREF _Toc44515494 \h </w:instrText>
             </w:r>
             <w:r>
               <w:rPr>
@@ -1615,7 +1621,7 @@
               <w:noProof/>
             </w:rPr>
           </w:pPr>
-          <w:hyperlink w:anchor="_Toc5381314" w:history="1">
+          <w:hyperlink w:anchor="_Toc44515495" w:history="1">
             <w:r>
               <w:rPr>
                 <w:rStyle w:val="Hyperlink"/>
@@ -1642,7 +1648,7 @@
                 <w:noProof/>
                 <w:webHidden/>
               </w:rPr>
-              <w:instrText xml:space="preserve"> PAGEREF _Toc5381314 \h </w:instrText>
+              <w:instrText xml:space="preserve"> PAGEREF _Toc44515495 \h </w:instrText>
             </w:r>
             <w:r>
               <w:rPr>
@@ -1683,7 +1689,7 @@
               <w:noProof/>
             </w:rPr>
           </w:pPr>
-          <w:hyperlink w:anchor="_Toc5381315" w:history="1">
+          <w:hyperlink w:anchor="_Toc44515496" w:history="1">
             <w:r>
               <w:rPr>
                 <w:rStyle w:val="Hyperlink"/>
@@ -1710,7 +1716,7 @@
                 <w:noProof/>
                 <w:webHidden/>
               </w:rPr>
-              <w:instrText xml:space="preserve"> PAGEREF _Toc5381315 \h </w:instrText>
+              <w:instrText xml:space="preserve"> PAGEREF _Toc44515496 \h </w:instrText>
             </w:r>
             <w:r>
               <w:rPr>
@@ -1751,7 +1757,7 @@
               <w:noProof/>
             </w:rPr>
           </w:pPr>
-          <w:hyperlink w:anchor="_Toc5381316" w:history="1">
+          <w:hyperlink w:anchor="_Toc44515497" w:history="1">
             <w:r>
               <w:rPr>
                 <w:rStyle w:val="Hyperlink"/>
@@ -1778,7 +1784,7 @@
                 <w:noProof/>
                 <w:webHidden/>
               </w:rPr>
-              <w:instrText xml:space="preserve"> PAGEREF _Toc5381316 \h </w:instrText>
+              <w:instrText xml:space="preserve"> PAGEREF _Toc44515497 \h </w:instrText>
             </w:r>
             <w:r>
               <w:rPr>
@@ -1819,7 +1825,7 @@
               <w:noProof/>
             </w:rPr>
           </w:pPr>
-          <w:hyperlink w:anchor="_Toc5381317" w:history="1">
+          <w:hyperlink w:anchor="_Toc44515498" w:history="1">
             <w:r>
               <w:rPr>
                 <w:rStyle w:val="Hyperlink"/>
@@ -1846,7 +1852,7 @@
                 <w:noProof/>
                 <w:webHidden/>
               </w:rPr>
-              <w:instrText xml:space="preserve"> PAGEREF _Toc5381317 \h </w:instrText>
+              <w:instrText xml:space="preserve"> PAGEREF _Toc44515498 \h </w:instrText>
             </w:r>
             <w:r>
               <w:rPr>
@@ -1887,7 +1893,7 @@
               <w:noProof/>
             </w:rPr>
           </w:pPr>
-          <w:hyperlink w:anchor="_Toc5381318" w:history="1">
+          <w:hyperlink w:anchor="_Toc44515499" w:history="1">
             <w:r>
               <w:rPr>
                 <w:rStyle w:val="Hyperlink"/>
@@ -1914,7 +1920,7 @@
                 <w:noProof/>
                 <w:webHidden/>
               </w:rPr>
-              <w:instrText xml:space="preserve"> PAGEREF _Toc5381318 \h </w:instrText>
+              <w:instrText xml:space="preserve"> PAGEREF _Toc44515499 \h </w:instrText>
             </w:r>
             <w:r>
               <w:rPr>
@@ -1955,7 +1961,7 @@
               <w:noProof/>
             </w:rPr>
           </w:pPr>
-          <w:hyperlink w:anchor="_Toc5381319" w:history="1">
+          <w:hyperlink w:anchor="_Toc44515500" w:history="1">
             <w:r>
               <w:rPr>
                 <w:rStyle w:val="Hyperlink"/>
@@ -1982,7 +1988,7 @@
                 <w:noProof/>
                 <w:webHidden/>
               </w:rPr>
-              <w:instrText xml:space="preserve"> PAGEREF _Toc5381319 \h </w:instrText>
+              <w:instrText xml:space="preserve"> PAGEREF _Toc44515500 \h </w:instrText>
             </w:r>
             <w:r>
               <w:rPr>
@@ -2023,7 +2029,7 @@
               <w:noProof/>
             </w:rPr>
           </w:pPr>
-          <w:hyperlink w:anchor="_Toc5381320" w:history="1">
+          <w:hyperlink w:anchor="_Toc44515501" w:history="1">
             <w:r>
               <w:rPr>
                 <w:rStyle w:val="Hyperlink"/>
@@ -2050,7 +2056,7 @@
                 <w:noProof/>
                 <w:webHidden/>
               </w:rPr>
-              <w:instrText xml:space="preserve"> PAGEREF _Toc5381320 \h </w:instrText>
+              <w:instrText xml:space="preserve"> PAGEREF _Toc44515501 \h </w:instrText>
             </w:r>
             <w:r>
               <w:rPr>
@@ -2091,7 +2097,7 @@
               <w:noProof/>
             </w:rPr>
           </w:pPr>
-          <w:hyperlink w:anchor="_Toc5381321" w:history="1">
+          <w:hyperlink w:anchor="_Toc44515502" w:history="1">
             <w:r>
               <w:rPr>
                 <w:rStyle w:val="Hyperlink"/>
@@ -2118,7 +2124,7 @@
                 <w:noProof/>
                 <w:webHidden/>
               </w:rPr>
-              <w:instrText xml:space="preserve"> PAGEREF _Toc5381321 \h </w:instrText>
+              <w:instrText xml:space="preserve"> PAGEREF _Toc44515502 \h </w:instrText>
             </w:r>
             <w:r>
               <w:rPr>
@@ -2159,7 +2165,7 @@
               <w:noProof/>
             </w:rPr>
           </w:pPr>
-          <w:hyperlink w:anchor="_Toc5381322" w:history="1">
+          <w:hyperlink w:anchor="_Toc44515503" w:history="1">
             <w:r>
               <w:rPr>
                 <w:rStyle w:val="Hyperlink"/>
@@ -2186,7 +2192,7 @@
                 <w:noProof/>
                 <w:webHidden/>
               </w:rPr>
-              <w:instrText xml:space="preserve"> PAGEREF _Toc5381322 \h </w:instrText>
+              <w:instrText xml:space="preserve"> PAGEREF _Toc44515503 \h </w:instrText>
             </w:r>
             <w:r>
               <w:rPr>
@@ -2227,7 +2233,7 @@
               <w:noProof/>
             </w:rPr>
           </w:pPr>
-          <w:hyperlink w:anchor="_Toc5381323" w:history="1">
+          <w:hyperlink w:anchor="_Toc44515504" w:history="1">
             <w:r>
               <w:rPr>
                 <w:rStyle w:val="Hyperlink"/>
@@ -2254,7 +2260,7 @@
                 <w:noProof/>
                 <w:webHidden/>
               </w:rPr>
-              <w:instrText xml:space="preserve"> PAGEREF _Toc5381323 \h </w:instrText>
+              <w:instrText xml:space="preserve"> PAGEREF _Toc44515504 \h </w:instrText>
             </w:r>
             <w:r>
               <w:rPr>
@@ -2295,7 +2301,7 @@
               <w:noProof/>
             </w:rPr>
           </w:pPr>
-          <w:hyperlink w:anchor="_Toc5381324" w:history="1">
+          <w:hyperlink w:anchor="_Toc44515505" w:history="1">
             <w:r>
               <w:rPr>
                 <w:rStyle w:val="Hyperlink"/>
@@ -2322,7 +2328,7 @@
                 <w:noProof/>
                 <w:webHidden/>
               </w:rPr>
-              <w:instrText xml:space="preserve"> PAGEREF _Toc5381324 \h </w:instrText>
+              <w:instrText xml:space="preserve"> PAGEREF _Toc44515505 \h </w:instrText>
             </w:r>
             <w:r>
               <w:rPr>
@@ -2363,7 +2369,7 @@
               <w:noProof/>
             </w:rPr>
           </w:pPr>
-          <w:hyperlink w:anchor="_Toc5381325" w:history="1">
+          <w:hyperlink w:anchor="_Toc44515506" w:history="1">
             <w:r>
               <w:rPr>
                 <w:rStyle w:val="Hyperlink"/>
@@ -2390,7 +2396,7 @@
                 <w:noProof/>
                 <w:webHidden/>
               </w:rPr>
-              <w:instrText xml:space="preserve"> PAGEREF _Toc5381325 \h </w:instrText>
+              <w:instrText xml:space="preserve"> PAGEREF _Toc44515506 \h </w:instrText>
             </w:r>
             <w:r>
               <w:rPr>
@@ -2431,7 +2437,7 @@
               <w:noProof/>
             </w:rPr>
           </w:pPr>
-          <w:hyperlink w:anchor="_Toc5381326" w:history="1">
+          <w:hyperlink w:anchor="_Toc44515507" w:history="1">
             <w:r>
               <w:rPr>
                 <w:rStyle w:val="Hyperlink"/>
@@ -2458,7 +2464,7 @@
                 <w:noProof/>
                 <w:webHidden/>
               </w:rPr>
-              <w:instrText xml:space="preserve"> PAGEREF _Toc5381326 \h </w:instrText>
+              <w:instrText xml:space="preserve"> PAGEREF _Toc44515507 \h </w:instrText>
             </w:r>
             <w:r>
               <w:rPr>
@@ -2499,7 +2505,7 @@
               <w:noProof/>
             </w:rPr>
           </w:pPr>
-          <w:hyperlink w:anchor="_Toc5381327" w:history="1">
+          <w:hyperlink w:anchor="_Toc44515508" w:history="1">
             <w:r>
               <w:rPr>
                 <w:rStyle w:val="Hyperlink"/>
@@ -2526,7 +2532,7 @@
                 <w:noProof/>
                 <w:webHidden/>
               </w:rPr>
-              <w:instrText xml:space="preserve"> PAGEREF _Toc5381327 \h </w:instrText>
+              <w:instrText xml:space="preserve"> PAGEREF _Toc44515508 \h </w:instrText>
             </w:r>
             <w:r>
               <w:rPr>
@@ -2567,7 +2573,7 @@
               <w:noProof/>
             </w:rPr>
           </w:pPr>
-          <w:hyperlink w:anchor="_Toc5381328" w:history="1">
+          <w:hyperlink w:anchor="_Toc44515509" w:history="1">
             <w:r>
               <w:rPr>
                 <w:rStyle w:val="Hyperlink"/>
@@ -2594,7 +2600,7 @@
                 <w:noProof/>
                 <w:webHidden/>
               </w:rPr>
-              <w:instrText xml:space="preserve"> PAGEREF _Toc5381328 \h </w:instrText>
+              <w:instrText xml:space="preserve"> PAGEREF _Toc44515509 \h </w:instrText>
             </w:r>
             <w:r>
               <w:rPr>
@@ -2635,7 +2641,7 @@
               <w:noProof/>
             </w:rPr>
           </w:pPr>
-          <w:hyperlink w:anchor="_Toc5381329" w:history="1">
+          <w:hyperlink w:anchor="_Toc44515510" w:history="1">
             <w:r>
               <w:rPr>
                 <w:rStyle w:val="Hyperlink"/>
@@ -2662,7 +2668,7 @@
                 <w:noProof/>
                 <w:webHidden/>
               </w:rPr>
-              <w:instrText xml:space="preserve"> PAGEREF _Toc5381329 \h </w:instrText>
+              <w:instrText xml:space="preserve"> PAGEREF _Toc44515510 \h </w:instrText>
             </w:r>
             <w:r>
               <w:rPr>
@@ -2703,7 +2709,7 @@
               <w:noProof/>
             </w:rPr>
           </w:pPr>
-          <w:hyperlink w:anchor="_Toc5381330" w:history="1">
+          <w:hyperlink w:anchor="_Toc44515511" w:history="1">
             <w:r>
               <w:rPr>
                 <w:rStyle w:val="Hyperlink"/>
@@ -2730,7 +2736,7 @@
                 <w:noProof/>
                 <w:webHidden/>
               </w:rPr>
-              <w:instrText xml:space="preserve"> PAGEREF _Toc5381330 \h </w:instrText>
+              <w:instrText xml:space="preserve"> PAGEREF _Toc44515511 \h </w:instrText>
             </w:r>
             <w:r>
               <w:rPr>
@@ -2771,7 +2777,7 @@
               <w:noProof/>
             </w:rPr>
           </w:pPr>
-          <w:hyperlink w:anchor="_Toc5381331" w:history="1">
+          <w:hyperlink w:anchor="_Toc44515512" w:history="1">
             <w:r>
               <w:rPr>
                 <w:rStyle w:val="Hyperlink"/>
@@ -2798,7 +2804,7 @@
                 <w:noProof/>
                 <w:webHidden/>
               </w:rPr>
-              <w:instrText xml:space="preserve"> PAGEREF _Toc5381331 \h </w:instrText>
+              <w:instrText xml:space="preserve"> PAGEREF _Toc44515512 \h </w:instrText>
             </w:r>
             <w:r>
               <w:rPr>
@@ -2839,7 +2845,7 @@
               <w:noProof/>
             </w:rPr>
           </w:pPr>
-          <w:hyperlink w:anchor="_Toc5381332" w:history="1">
+          <w:hyperlink w:anchor="_Toc44515513" w:history="1">
             <w:r>
               <w:rPr>
                 <w:rStyle w:val="Hyperlink"/>
@@ -2866,7 +2872,7 @@
                 <w:noProof/>
                 <w:webHidden/>
               </w:rPr>
-              <w:instrText xml:space="preserve"> PAGEREF _Toc5381332 \h </w:instrText>
+              <w:instrText xml:space="preserve"> PAGEREF _Toc44515513 \h </w:instrText>
             </w:r>
             <w:r>
               <w:rPr>
@@ -2907,7 +2913,7 @@
               <w:noProof/>
             </w:rPr>
           </w:pPr>
-          <w:hyperlink w:anchor="_Toc5381333" w:history="1">
+          <w:hyperlink w:anchor="_Toc44515514" w:history="1">
             <w:r>
               <w:rPr>
                 <w:rStyle w:val="Hyperlink"/>
@@ -2934,7 +2940,7 @@
                 <w:noProof/>
                 <w:webHidden/>
               </w:rPr>
-              <w:instrText xml:space="preserve"> PAGEREF _Toc5381333 \h </w:instrText>
+              <w:instrText xml:space="preserve"> PAGEREF _Toc44515514 \h </w:instrText>
             </w:r>
             <w:r>
               <w:rPr>
@@ -2975,7 +2981,7 @@
               <w:noProof/>
             </w:rPr>
           </w:pPr>
-          <w:hyperlink w:anchor="_Toc5381334" w:history="1">
+          <w:hyperlink w:anchor="_Toc44515515" w:history="1">
             <w:r>
               <w:rPr>
                 <w:rStyle w:val="Hyperlink"/>
@@ -3002,7 +3008,7 @@
                 <w:noProof/>
                 <w:webHidden/>
               </w:rPr>
-              <w:instrText xml:space="preserve"> PAGEREF _Toc5381334 \h </w:instrText>
+              <w:instrText xml:space="preserve"> PAGEREF _Toc44515515 \h </w:instrText>
             </w:r>
             <w:r>
               <w:rPr>
@@ -3043,7 +3049,7 @@
               <w:noProof/>
             </w:rPr>
           </w:pPr>
-          <w:hyperlink w:anchor="_Toc5381335" w:history="1">
+          <w:hyperlink w:anchor="_Toc44515516" w:history="1">
             <w:r>
               <w:rPr>
                 <w:rStyle w:val="Hyperlink"/>
@@ -3070,7 +3076,7 @@
                 <w:noProof/>
                 <w:webHidden/>
               </w:rPr>
-              <w:instrText xml:space="preserve"> PAGEREF _Toc5381335 \h </w:instrText>
+              <w:instrText xml:space="preserve"> PAGEREF _Toc44515516 \h </w:instrText>
             </w:r>
             <w:r>
               <w:rPr>
@@ -3111,7 +3117,7 @@
               <w:noProof/>
             </w:rPr>
           </w:pPr>
-          <w:hyperlink w:anchor="_Toc5381336" w:history="1">
+          <w:hyperlink w:anchor="_Toc44515517" w:history="1">
             <w:r>
               <w:rPr>
                 <w:rStyle w:val="Hyperlink"/>
@@ -3138,7 +3144,7 @@
                 <w:noProof/>
                 <w:webHidden/>
               </w:rPr>
-              <w:instrText xml:space="preserve"> PAGEREF _Toc5381336 \h </w:instrText>
+              <w:instrText xml:space="preserve"> PAGEREF _Toc44515517 \h </w:instrText>
             </w:r>
             <w:r>
               <w:rPr>
@@ -3179,7 +3185,7 @@
               <w:noProof/>
             </w:rPr>
           </w:pPr>
-          <w:hyperlink w:anchor="_Toc5381337" w:history="1">
+          <w:hyperlink w:anchor="_Toc44515518" w:history="1">
             <w:r>
               <w:rPr>
                 <w:rStyle w:val="Hyperlink"/>
@@ -3206,7 +3212,7 @@
                 <w:noProof/>
                 <w:webHidden/>
               </w:rPr>
-              <w:instrText xml:space="preserve"> PAGEREF _Toc5381337 \h </w:instrText>
+              <w:instrText xml:space="preserve"> PAGEREF _Toc44515518 \h </w:instrText>
             </w:r>
             <w:r>
               <w:rPr>
@@ -3247,7 +3253,7 @@
               <w:noProof/>
             </w:rPr>
           </w:pPr>
-          <w:hyperlink w:anchor="_Toc5381338" w:history="1">
+          <w:hyperlink w:anchor="_Toc44515519" w:history="1">
             <w:r>
               <w:rPr>
                 <w:rStyle w:val="Hyperlink"/>
@@ -3274,7 +3280,7 @@
                 <w:noProof/>
                 <w:webHidden/>
               </w:rPr>
-              <w:instrText xml:space="preserve"> PAGEREF _Toc5381338 \h </w:instrText>
+              <w:instrText xml:space="preserve"> PAGEREF _Toc44515519 \h </w:instrText>
             </w:r>
             <w:r>
               <w:rPr>
@@ -3315,7 +3321,7 @@
               <w:noProof/>
             </w:rPr>
           </w:pPr>
-          <w:hyperlink w:anchor="_Toc5381339" w:history="1">
+          <w:hyperlink w:anchor="_Toc44515520" w:history="1">
             <w:r>
               <w:rPr>
                 <w:rStyle w:val="Hyperlink"/>
@@ -3342,7 +3348,7 @@
                 <w:noProof/>
                 <w:webHidden/>
               </w:rPr>
-              <w:instrText xml:space="preserve"> PAGEREF _Toc5381339 \h </w:instrText>
+              <w:instrText xml:space="preserve"> PAGEREF _Toc44515520 \h </w:instrText>
             </w:r>
             <w:r>
               <w:rPr>
@@ -3383,7 +3389,7 @@
               <w:noProof/>
             </w:rPr>
           </w:pPr>
-          <w:hyperlink w:anchor="_Toc5381340" w:history="1">
+          <w:hyperlink w:anchor="_Toc44515521" w:history="1">
             <w:r>
               <w:rPr>
                 <w:rStyle w:val="Hyperlink"/>
@@ -3410,7 +3416,7 @@
                 <w:noProof/>
                 <w:webHidden/>
               </w:rPr>
-              <w:instrText xml:space="preserve"> PAGEREF _Toc5381340 \h </w:instrText>
+              <w:instrText xml:space="preserve"> PAGEREF _Toc44515521 \h </w:instrText>
             </w:r>
             <w:r>
               <w:rPr>
@@ -3451,7 +3457,7 @@
               <w:noProof/>
             </w:rPr>
           </w:pPr>
-          <w:hyperlink w:anchor="_Toc5381341" w:history="1">
+          <w:hyperlink w:anchor="_Toc44515522" w:history="1">
             <w:r>
               <w:rPr>
                 <w:rStyle w:val="Hyperlink"/>
@@ -3478,7 +3484,7 @@
                 <w:noProof/>
                 <w:webHidden/>
               </w:rPr>
-              <w:instrText xml:space="preserve"> PAGEREF _Toc5381341 \h </w:instrText>
+              <w:instrText xml:space="preserve"> PAGEREF _Toc44515522 \h </w:instrText>
             </w:r>
             <w:r>
               <w:rPr>
@@ -3519,7 +3525,7 @@
               <w:noProof/>
             </w:rPr>
           </w:pPr>
-          <w:hyperlink w:anchor="_Toc5381342" w:history="1">
+          <w:hyperlink w:anchor="_Toc44515523" w:history="1">
             <w:r>
               <w:rPr>
                 <w:rStyle w:val="Hyperlink"/>
@@ -3546,7 +3552,7 @@
                 <w:noProof/>
                 <w:webHidden/>
               </w:rPr>
-              <w:instrText xml:space="preserve"> PAGEREF _Toc5381342 \h </w:instrText>
+              <w:instrText xml:space="preserve"> PAGEREF _Toc44515523 \h </w:instrText>
             </w:r>
             <w:r>
               <w:rPr>
@@ -3587,7 +3593,7 @@
               <w:noProof/>
             </w:rPr>
           </w:pPr>
-          <w:hyperlink w:anchor="_Toc5381343" w:history="1">
+          <w:hyperlink w:anchor="_Toc44515524" w:history="1">
             <w:r>
               <w:rPr>
                 <w:rStyle w:val="Hyperlink"/>
@@ -3614,7 +3620,7 @@
                 <w:noProof/>
                 <w:webHidden/>
               </w:rPr>
-              <w:instrText xml:space="preserve"> PAGEREF _Toc5381343 \h </w:instrText>
+              <w:instrText xml:space="preserve"> PAGEREF _Toc44515524 \h </w:instrText>
             </w:r>
             <w:r>
               <w:rPr>
@@ -3655,7 +3661,7 @@
               <w:noProof/>
             </w:rPr>
           </w:pPr>
-          <w:hyperlink w:anchor="_Toc5381344" w:history="1">
+          <w:hyperlink w:anchor="_Toc44515525" w:history="1">
             <w:r>
               <w:rPr>
                 <w:rStyle w:val="Hyperlink"/>
@@ -3682,7 +3688,7 @@
                 <w:noProof/>
                 <w:webHidden/>
               </w:rPr>
-              <w:instrText xml:space="preserve"> PAGEREF _Toc5381344 \h </w:instrText>
+              <w:instrText xml:space="preserve"> PAGEREF _Toc44515525 \h </w:instrText>
             </w:r>
             <w:r>
               <w:rPr>
@@ -3723,7 +3729,7 @@
               <w:noProof/>
             </w:rPr>
           </w:pPr>
-          <w:hyperlink w:anchor="_Toc5381345" w:history="1">
+          <w:hyperlink w:anchor="_Toc44515526" w:history="1">
             <w:r>
               <w:rPr>
                 <w:rStyle w:val="Hyperlink"/>
@@ -3750,7 +3756,7 @@
                 <w:noProof/>
                 <w:webHidden/>
               </w:rPr>
-              <w:instrText xml:space="preserve"> PAGEREF _Toc5381345 \h </w:instrText>
+              <w:instrText xml:space="preserve"> PAGEREF _Toc44515526 \h </w:instrText>
             </w:r>
             <w:r>
               <w:rPr>
@@ -3791,7 +3797,7 @@
               <w:noProof/>
             </w:rPr>
           </w:pPr>
-          <w:hyperlink w:anchor="_Toc5381346" w:history="1">
+          <w:hyperlink w:anchor="_Toc44515527" w:history="1">
             <w:r>
               <w:rPr>
                 <w:rStyle w:val="Hyperlink"/>
@@ -3818,7 +3824,7 @@
                 <w:noProof/>
                 <w:webHidden/>
               </w:rPr>
-              <w:instrText xml:space="preserve"> PAGEREF _Toc5381346 \h </w:instrText>
+              <w:instrText xml:space="preserve"> PAGEREF _Toc44515527 \h </w:instrText>
             </w:r>
             <w:r>
               <w:rPr>
@@ -3859,7 +3865,7 @@
               <w:noProof/>
             </w:rPr>
           </w:pPr>
-          <w:hyperlink w:anchor="_Toc5381347" w:history="1">
+          <w:hyperlink w:anchor="_Toc44515528" w:history="1">
             <w:r>
               <w:rPr>
                 <w:rStyle w:val="Hyperlink"/>
@@ -3886,7 +3892,7 @@
                 <w:noProof/>
                 <w:webHidden/>
               </w:rPr>
-              <w:instrText xml:space="preserve"> PAGEREF _Toc5381347 \h </w:instrText>
+              <w:instrText xml:space="preserve"> PAGEREF _Toc44515528 \h </w:instrText>
             </w:r>
             <w:r>
               <w:rPr>
@@ -3927,7 +3933,7 @@
               <w:noProof/>
             </w:rPr>
           </w:pPr>
-          <w:hyperlink w:anchor="_Toc5381348" w:history="1">
+          <w:hyperlink w:anchor="_Toc44515529" w:history="1">
             <w:r>
               <w:rPr>
                 <w:rStyle w:val="Hyperlink"/>
@@ -3954,7 +3960,7 @@
                 <w:noProof/>
                 <w:webHidden/>
               </w:rPr>
-              <w:instrText xml:space="preserve"> PAGEREF _Toc5381348 \h </w:instrText>
+              <w:instrText xml:space="preserve"> PAGEREF _Toc44515529 \h </w:instrText>
             </w:r>
             <w:r>
               <w:rPr>
@@ -3995,7 +4001,7 @@
               <w:noProof/>
             </w:rPr>
           </w:pPr>
-          <w:hyperlink w:anchor="_Toc5381349" w:history="1">
+          <w:hyperlink w:anchor="_Toc44515530" w:history="1">
             <w:r>
               <w:rPr>
                 <w:rStyle w:val="Hyperlink"/>
@@ -4022,7 +4028,7 @@
                 <w:noProof/>
                 <w:webHidden/>
               </w:rPr>
-              <w:instrText xml:space="preserve"> PAGEREF _Toc5381349 \h </w:instrText>
+              <w:instrText xml:space="preserve"> PAGEREF _Toc44515530 \h </w:instrText>
             </w:r>
             <w:r>
               <w:rPr>
@@ -4063,7 +4069,7 @@
               <w:noProof/>
             </w:rPr>
           </w:pPr>
-          <w:hyperlink w:anchor="_Toc5381350" w:history="1">
+          <w:hyperlink w:anchor="_Toc44515531" w:history="1">
             <w:r>
               <w:rPr>
                 <w:rStyle w:val="Hyperlink"/>
@@ -4090,7 +4096,7 @@
                 <w:noProof/>
                 <w:webHidden/>
               </w:rPr>
-              <w:instrText xml:space="preserve"> PAGEREF _Toc5381350 \h </w:instrText>
+              <w:instrText xml:space="preserve"> PAGEREF _Toc44515531 \h </w:instrText>
             </w:r>
             <w:r>
               <w:rPr>
@@ -4131,7 +4137,7 @@
               <w:noProof/>
             </w:rPr>
           </w:pPr>
-          <w:hyperlink w:anchor="_Toc5381351" w:history="1">
+          <w:hyperlink w:anchor="_Toc44515532" w:history="1">
             <w:r>
               <w:rPr>
                 <w:rStyle w:val="Hyperlink"/>
@@ -4158,7 +4164,7 @@
                 <w:noProof/>
                 <w:webHidden/>
               </w:rPr>
-              <w:instrText xml:space="preserve"> PAGEREF _Toc5381351 \h </w:instrText>
+              <w:instrText xml:space="preserve"> PAGEREF _Toc44515532 \h </w:instrText>
             </w:r>
             <w:r>
               <w:rPr>
@@ -4199,7 +4205,7 @@
               <w:noProof/>
             </w:rPr>
           </w:pPr>
-          <w:hyperlink w:anchor="_Toc5381352" w:history="1">
+          <w:hyperlink w:anchor="_Toc44515533" w:history="1">
             <w:r>
               <w:rPr>
                 <w:rStyle w:val="Hyperlink"/>
@@ -4226,7 +4232,7 @@
                 <w:noProof/>
                 <w:webHidden/>
               </w:rPr>
-              <w:instrText xml:space="preserve"> PAGEREF _Toc5381352 \h </w:instrText>
+              <w:instrText xml:space="preserve"> PAGEREF _Toc44515533 \h </w:instrText>
             </w:r>
             <w:r>
               <w:rPr>
@@ -4267,7 +4273,7 @@
               <w:noProof/>
             </w:rPr>
           </w:pPr>
-          <w:hyperlink w:anchor="_Toc5381353" w:history="1">
+          <w:hyperlink w:anchor="_Toc44515534" w:history="1">
             <w:r>
               <w:rPr>
                 <w:rStyle w:val="Hyperlink"/>
@@ -4294,7 +4300,7 @@
                 <w:noProof/>
                 <w:webHidden/>
               </w:rPr>
-              <w:instrText xml:space="preserve"> PAGEREF _Toc5381353 \h </w:instrText>
+              <w:instrText xml:space="preserve"> PAGEREF _Toc44515534 \h </w:instrText>
             </w:r>
             <w:r>
               <w:rPr>
@@ -4335,7 +4341,7 @@
               <w:noProof/>
             </w:rPr>
           </w:pPr>
-          <w:hyperlink w:anchor="_Toc5381354" w:history="1">
+          <w:hyperlink w:anchor="_Toc44515535" w:history="1">
             <w:r>
               <w:rPr>
                 <w:rStyle w:val="Hyperlink"/>
@@ -4362,7 +4368,7 @@
                 <w:noProof/>
                 <w:webHidden/>
               </w:rPr>
-              <w:instrText xml:space="preserve"> PAGEREF _Toc5381354 \h </w:instrText>
+              <w:instrText xml:space="preserve"> PAGEREF _Toc44515535 \h </w:instrText>
             </w:r>
             <w:r>
               <w:rPr>
@@ -4403,7 +4409,7 @@
               <w:noProof/>
             </w:rPr>
           </w:pPr>
-          <w:hyperlink w:anchor="_Toc5381355" w:history="1">
+          <w:hyperlink w:anchor="_Toc44515536" w:history="1">
             <w:r>
               <w:rPr>
                 <w:rStyle w:val="Hyperlink"/>
@@ -4430,7 +4436,7 @@
                 <w:noProof/>
                 <w:webHidden/>
               </w:rPr>
-              <w:instrText xml:space="preserve"> PAGEREF _Toc5381355 \h </w:instrText>
+              <w:instrText xml:space="preserve"> PAGEREF _Toc44515536 \h </w:instrText>
             </w:r>
             <w:r>
               <w:rPr>
@@ -4471,7 +4477,7 @@
               <w:noProof/>
             </w:rPr>
           </w:pPr>
-          <w:hyperlink w:anchor="_Toc5381356" w:history="1">
+          <w:hyperlink w:anchor="_Toc44515537" w:history="1">
             <w:r>
               <w:rPr>
                 <w:rStyle w:val="Hyperlink"/>
@@ -4498,7 +4504,7 @@
                 <w:noProof/>
                 <w:webHidden/>
               </w:rPr>
-              <w:instrText xml:space="preserve"> PAGEREF _Toc5381356 \h </w:instrText>
+              <w:instrText xml:space="preserve"> PAGEREF _Toc44515537 \h </w:instrText>
             </w:r>
             <w:r>
               <w:rPr>
@@ -4539,7 +4545,7 @@
               <w:noProof/>
             </w:rPr>
           </w:pPr>
-          <w:hyperlink w:anchor="_Toc5381357" w:history="1">
+          <w:hyperlink w:anchor="_Toc44515538" w:history="1">
             <w:r>
               <w:rPr>
                 <w:rStyle w:val="Hyperlink"/>
@@ -4566,7 +4572,7 @@
                 <w:noProof/>
                 <w:webHidden/>
               </w:rPr>
-              <w:instrText xml:space="preserve"> PAGEREF _Toc5381357 \h </w:instrText>
+              <w:instrText xml:space="preserve"> PAGEREF _Toc44515538 \h </w:instrText>
             </w:r>
             <w:r>
               <w:rPr>
@@ -4607,7 +4613,7 @@
               <w:noProof/>
             </w:rPr>
           </w:pPr>
-          <w:hyperlink w:anchor="_Toc5381358" w:history="1">
+          <w:hyperlink w:anchor="_Toc44515539" w:history="1">
             <w:r>
               <w:rPr>
                 <w:rStyle w:val="Hyperlink"/>
@@ -4634,7 +4640,7 @@
                 <w:noProof/>
                 <w:webHidden/>
               </w:rPr>
-              <w:instrText xml:space="preserve"> PAGEREF _Toc5381358 \h </w:instrText>
+              <w:instrText xml:space="preserve"> PAGEREF _Toc44515539 \h </w:instrText>
             </w:r>
             <w:r>
               <w:rPr>
@@ -4675,7 +4681,7 @@
               <w:noProof/>
             </w:rPr>
           </w:pPr>
-          <w:hyperlink w:anchor="_Toc5381359" w:history="1">
+          <w:hyperlink w:anchor="_Toc44515540" w:history="1">
             <w:r>
               <w:rPr>
                 <w:rStyle w:val="Hyperlink"/>
@@ -4702,7 +4708,7 @@
                 <w:noProof/>
                 <w:webHidden/>
               </w:rPr>
-              <w:instrText xml:space="preserve"> PAGEREF _Toc5381359 \h </w:instrText>
+              <w:instrText xml:space="preserve"> PAGEREF _Toc44515540 \h </w:instrText>
             </w:r>
             <w:r>
               <w:rPr>
@@ -4743,7 +4749,7 @@
               <w:noProof/>
             </w:rPr>
           </w:pPr>
-          <w:hyperlink w:anchor="_Toc5381360" w:history="1">
+          <w:hyperlink w:anchor="_Toc44515541" w:history="1">
             <w:r>
               <w:rPr>
                 <w:rStyle w:val="Hyperlink"/>
@@ -4770,7 +4776,7 @@
                 <w:noProof/>
                 <w:webHidden/>
               </w:rPr>
-              <w:instrText xml:space="preserve"> PAGEREF _Toc5381360 \h </w:instrText>
+              <w:instrText xml:space="preserve"> PAGEREF _Toc44515541 \h </w:instrText>
             </w:r>
             <w:r>
               <w:rPr>
@@ -4811,7 +4817,7 @@
               <w:noProof/>
             </w:rPr>
           </w:pPr>
-          <w:hyperlink w:anchor="_Toc5381361" w:history="1">
+          <w:hyperlink w:anchor="_Toc44515542" w:history="1">
             <w:r>
               <w:rPr>
                 <w:rStyle w:val="Hyperlink"/>
@@ -4838,7 +4844,7 @@
                 <w:noProof/>
                 <w:webHidden/>
               </w:rPr>
-              <w:instrText xml:space="preserve"> PAGEREF _Toc5381361 \h </w:instrText>
+              <w:instrText xml:space="preserve"> PAGEREF _Toc44515542 \h </w:instrText>
             </w:r>
             <w:r>
               <w:rPr>
@@ -4879,7 +4885,7 @@
               <w:noProof/>
             </w:rPr>
           </w:pPr>
-          <w:hyperlink w:anchor="_Toc5381362" w:history="1">
+          <w:hyperlink w:anchor="_Toc44515543" w:history="1">
             <w:r>
               <w:rPr>
                 <w:rStyle w:val="Hyperlink"/>
@@ -4906,7 +4912,7 @@
                 <w:noProof/>
                 <w:webHidden/>
               </w:rPr>
-              <w:instrText xml:space="preserve"> PAGEREF _Toc5381362 \h </w:instrText>
+              <w:instrText xml:space="preserve"> PAGEREF _Toc44515543 \h </w:instrText>
             </w:r>
             <w:r>
               <w:rPr>
@@ -4926,7 +4932,7 @@
                 <w:noProof/>
                 <w:webHidden/>
               </w:rPr>
-              <w:t>49</w:t>
+              <w:t>50</w:t>
             </w:r>
             <w:r>
               <w:rPr>
@@ -4947,7 +4953,7 @@
               <w:noProof/>
             </w:rPr>
           </w:pPr>
-          <w:hyperlink w:anchor="_Toc5381363" w:history="1">
+          <w:hyperlink w:anchor="_Toc44515544" w:history="1">
             <w:r>
               <w:rPr>
                 <w:rStyle w:val="Hyperlink"/>
@@ -4974,7 +4980,7 @@
                 <w:noProof/>
                 <w:webHidden/>
               </w:rPr>
-              <w:instrText xml:space="preserve"> PAGEREF _Toc5381363 \h </w:instrText>
+              <w:instrText xml:space="preserve"> PAGEREF _Toc44515544 \h </w:instrText>
             </w:r>
             <w:r>
               <w:rPr>
@@ -4994,7 +5000,7 @@
                 <w:noProof/>
                 <w:webHidden/>
               </w:rPr>
-              <w:t>49</w:t>
+              <w:t>50</w:t>
             </w:r>
             <w:r>
               <w:rPr>
@@ -5015,7 +5021,7 @@
               <w:noProof/>
             </w:rPr>
           </w:pPr>
-          <w:hyperlink w:anchor="_Toc5381364" w:history="1">
+          <w:hyperlink w:anchor="_Toc44515545" w:history="1">
             <w:r>
               <w:rPr>
                 <w:rStyle w:val="Hyperlink"/>
@@ -5042,7 +5048,7 @@
                 <w:noProof/>
                 <w:webHidden/>
               </w:rPr>
-              <w:instrText xml:space="preserve"> PAGEREF _Toc5381364 \h </w:instrText>
+              <w:instrText xml:space="preserve"> PAGEREF _Toc44515545 \h </w:instrText>
             </w:r>
             <w:r>
               <w:rPr>
@@ -5062,7 +5068,7 @@
                 <w:noProof/>
                 <w:webHidden/>
               </w:rPr>
-              <w:t>49</w:t>
+              <w:t>50</w:t>
             </w:r>
             <w:r>
               <w:rPr>
@@ -5083,7 +5089,7 @@
               <w:noProof/>
             </w:rPr>
           </w:pPr>
-          <w:hyperlink w:anchor="_Toc5381365" w:history="1">
+          <w:hyperlink w:anchor="_Toc44515546" w:history="1">
             <w:r>
               <w:rPr>
                 <w:rStyle w:val="Hyperlink"/>
@@ -5110,7 +5116,7 @@
                 <w:noProof/>
                 <w:webHidden/>
               </w:rPr>
-              <w:instrText xml:space="preserve"> PAGEREF _Toc5381365 \h </w:instrText>
+              <w:instrText xml:space="preserve"> PAGEREF _Toc44515546 \h </w:instrText>
             </w:r>
             <w:r>
               <w:rPr>
@@ -5151,7 +5157,7 @@
               <w:noProof/>
             </w:rPr>
           </w:pPr>
-          <w:hyperlink w:anchor="_Toc5381366" w:history="1">
+          <w:hyperlink w:anchor="_Toc44515547" w:history="1">
             <w:r>
               <w:rPr>
                 <w:rStyle w:val="Hyperlink"/>
@@ -5178,7 +5184,7 @@
                 <w:noProof/>
                 <w:webHidden/>
               </w:rPr>
-              <w:instrText xml:space="preserve"> PAGEREF _Toc5381366 \h </w:instrText>
+              <w:instrText xml:space="preserve"> PAGEREF _Toc44515547 \h </w:instrText>
             </w:r>
             <w:r>
               <w:rPr>
@@ -5219,7 +5225,7 @@
               <w:noProof/>
             </w:rPr>
           </w:pPr>
-          <w:hyperlink w:anchor="_Toc5381367" w:history="1">
+          <w:hyperlink w:anchor="_Toc44515548" w:history="1">
             <w:r>
               <w:rPr>
                 <w:rStyle w:val="Hyperlink"/>
@@ -5246,7 +5252,7 @@
                 <w:noProof/>
                 <w:webHidden/>
               </w:rPr>
-              <w:instrText xml:space="preserve"> PAGEREF _Toc5381367 \h </w:instrText>
+              <w:instrText xml:space="preserve"> PAGEREF _Toc44515548 \h </w:instrText>
             </w:r>
             <w:r>
               <w:rPr>
@@ -5287,7 +5293,7 @@
               <w:noProof/>
             </w:rPr>
           </w:pPr>
-          <w:hyperlink w:anchor="_Toc5381368" w:history="1">
+          <w:hyperlink w:anchor="_Toc44515549" w:history="1">
             <w:r>
               <w:rPr>
                 <w:rStyle w:val="Hyperlink"/>
@@ -5314,7 +5320,7 @@
                 <w:noProof/>
                 <w:webHidden/>
               </w:rPr>
-              <w:instrText xml:space="preserve"> PAGEREF _Toc5381368 \h </w:instrText>
+              <w:instrText xml:space="preserve"> PAGEREF _Toc44515549 \h </w:instrText>
             </w:r>
             <w:r>
               <w:rPr>
@@ -5355,7 +5361,7 @@
               <w:noProof/>
             </w:rPr>
           </w:pPr>
-          <w:hyperlink w:anchor="_Toc5381369" w:history="1">
+          <w:hyperlink w:anchor="_Toc44515550" w:history="1">
             <w:r>
               <w:rPr>
                 <w:rStyle w:val="Hyperlink"/>
@@ -5382,7 +5388,7 @@
                 <w:noProof/>
                 <w:webHidden/>
               </w:rPr>
-              <w:instrText xml:space="preserve"> PAGEREF _Toc5381369 \h </w:instrText>
+              <w:instrText xml:space="preserve"> PAGEREF _Toc44515550 \h </w:instrText>
             </w:r>
             <w:r>
               <w:rPr>
@@ -5423,7 +5429,7 @@
               <w:noProof/>
             </w:rPr>
           </w:pPr>
-          <w:hyperlink w:anchor="_Toc5381370" w:history="1">
+          <w:hyperlink w:anchor="_Toc44515551" w:history="1">
             <w:r>
               <w:rPr>
                 <w:rStyle w:val="Hyperlink"/>
@@ -5450,7 +5456,7 @@
                 <w:noProof/>
                 <w:webHidden/>
               </w:rPr>
-              <w:instrText xml:space="preserve"> PAGEREF _Toc5381370 \h </w:instrText>
+              <w:instrText xml:space="preserve"> PAGEREF _Toc44515551 \h </w:instrText>
             </w:r>
             <w:r>
               <w:rPr>
@@ -5470,7 +5476,7 @@
                 <w:noProof/>
                 <w:webHidden/>
               </w:rPr>
-              <w:t>51</w:t>
+              <w:t>52</w:t>
             </w:r>
             <w:r>
               <w:rPr>
@@ -5491,7 +5497,7 @@
               <w:noProof/>
             </w:rPr>
           </w:pPr>
-          <w:hyperlink w:anchor="_Toc5381371" w:history="1">
+          <w:hyperlink w:anchor="_Toc44515552" w:history="1">
             <w:r>
               <w:rPr>
                 <w:rStyle w:val="Hyperlink"/>
@@ -5518,7 +5524,7 @@
                 <w:noProof/>
                 <w:webHidden/>
               </w:rPr>
-              <w:instrText xml:space="preserve"> PAGEREF _Toc5381371 \h </w:instrText>
+              <w:instrText xml:space="preserve"> PAGEREF _Toc44515552 \h </w:instrText>
             </w:r>
             <w:r>
               <w:rPr>
@@ -5538,7 +5544,7 @@
                 <w:noProof/>
                 <w:webHidden/>
               </w:rPr>
-              <w:t>51</w:t>
+              <w:t>52</w:t>
             </w:r>
             <w:r>
               <w:rPr>
@@ -5559,7 +5565,7 @@
               <w:noProof/>
             </w:rPr>
           </w:pPr>
-          <w:hyperlink w:anchor="_Toc5381372" w:history="1">
+          <w:hyperlink w:anchor="_Toc44515553" w:history="1">
             <w:r>
               <w:rPr>
                 <w:rStyle w:val="Hyperlink"/>
@@ -5586,7 +5592,7 @@
                 <w:noProof/>
                 <w:webHidden/>
               </w:rPr>
-              <w:instrText xml:space="preserve"> PAGEREF _Toc5381372 \h </w:instrText>
+              <w:instrText xml:space="preserve"> PAGEREF _Toc44515553 \h </w:instrText>
             </w:r>
             <w:r>
               <w:rPr>
@@ -5627,7 +5633,7 @@
               <w:noProof/>
             </w:rPr>
           </w:pPr>
-          <w:hyperlink w:anchor="_Toc5381373" w:history="1">
+          <w:hyperlink w:anchor="_Toc44515554" w:history="1">
             <w:r>
               <w:rPr>
                 <w:rStyle w:val="Hyperlink"/>
@@ -5654,7 +5660,7 @@
                 <w:noProof/>
                 <w:webHidden/>
               </w:rPr>
-              <w:instrText xml:space="preserve"> PAGEREF _Toc5381373 \h </w:instrText>
+              <w:instrText xml:space="preserve"> PAGEREF _Toc44515554 \h </w:instrText>
             </w:r>
             <w:r>
               <w:rPr>
@@ -5695,7 +5701,7 @@
               <w:noProof/>
             </w:rPr>
           </w:pPr>
-          <w:hyperlink w:anchor="_Toc5381374" w:history="1">
+          <w:hyperlink w:anchor="_Toc44515555" w:history="1">
             <w:r>
               <w:rPr>
                 <w:rStyle w:val="Hyperlink"/>
@@ -5722,7 +5728,7 @@
                 <w:noProof/>
                 <w:webHidden/>
               </w:rPr>
-              <w:instrText xml:space="preserve"> PAGEREF _Toc5381374 \h </w:instrText>
+              <w:instrText xml:space="preserve"> PAGEREF _Toc44515555 \h </w:instrText>
             </w:r>
             <w:r>
               <w:rPr>
@@ -5776,7 +5782,7 @@
         <w:pStyle w:val="Heading1"/>
       </w:pPr>
       <w:bookmarkStart w:id="1" w:name="_Ref342384189"/>
-      <w:bookmarkStart w:id="2" w:name="_Toc5381296"/>
+      <w:bookmarkStart w:id="2" w:name="_Toc44515477"/>
       <w:r>
         <w:lastRenderedPageBreak/>
         <w:t>Introduction</w:t>
@@ -5866,14 +5872,20 @@
         <w:t>QE_QEWidgetSpecifications</w:t>
       </w:r>
       <w:r>
-        <w:t xml:space="preserve"> document.</w:t>
+        <w:t xml:space="preserve"> document</w:t>
+      </w:r>
+      <w:r>
+        <w:t xml:space="preserve"> or in specific widget documents</w:t>
+      </w:r>
+      <w:r>
+        <w:t>.</w:t>
       </w:r>
     </w:p>
     <w:p>
       <w:pPr>
         <w:pStyle w:val="Heading2"/>
       </w:pPr>
-      <w:bookmarkStart w:id="3" w:name="_Toc5381297"/>
+      <w:bookmarkStart w:id="3" w:name="_Toc44515478"/>
       <w:r>
         <w:t>License</w:t>
       </w:r>
@@ -5914,7 +5926,7 @@
       <w:pPr>
         <w:pStyle w:val="Heading1"/>
       </w:pPr>
-      <w:bookmarkStart w:id="4" w:name="_Toc5381298"/>
+      <w:bookmarkStart w:id="4" w:name="_Toc44515479"/>
       <w:r>
         <w:t>Overview</w:t>
       </w:r>
@@ -5971,7 +5983,7 @@
       <w:pPr>
         <w:pStyle w:val="Heading2"/>
       </w:pPr>
-      <w:bookmarkStart w:id="5" w:name="_Toc5381299"/>
+      <w:bookmarkStart w:id="5" w:name="_Toc44515480"/>
       <w:r>
         <w:t>Qt Designer</w:t>
       </w:r>
@@ -6108,7 +6120,7 @@
       <w:pPr>
         <w:pStyle w:val="Heading2"/>
       </w:pPr>
-      <w:bookmarkStart w:id="8" w:name="_Toc5381300"/>
+      <w:bookmarkStart w:id="8" w:name="_Toc44515481"/>
       <w:r>
         <w:t>QEGui</w:t>
       </w:r>
@@ -6284,7 +6296,7 @@
       <w:pPr>
         <w:pStyle w:val="Heading2"/>
       </w:pPr>
-      <w:bookmarkStart w:id="9" w:name="_Toc5381301"/>
+      <w:bookmarkStart w:id="9" w:name="_Toc44515482"/>
       <w:r>
         <w:t>QE widgets</w:t>
       </w:r>
@@ -6369,7 +6381,7 @@
       <w:pPr>
         <w:pStyle w:val="Heading2"/>
       </w:pPr>
-      <w:bookmarkStart w:id="10" w:name="_Toc5381302"/>
+      <w:bookmarkStart w:id="10" w:name="_Toc44515483"/>
       <w:r>
         <w:t>Example applications</w:t>
       </w:r>
@@ -6499,7 +6511,7 @@
         <w:pStyle w:val="Heading1"/>
       </w:pPr>
       <w:bookmarkStart w:id="11" w:name="_Ref342384618"/>
-      <w:bookmarkStart w:id="12" w:name="_Toc5381303"/>
+      <w:bookmarkStart w:id="12" w:name="_Toc44515484"/>
       <w:r>
         <w:t>QEGui</w:t>
       </w:r>
@@ -6512,7 +6524,7 @@
       </w:pPr>
       <w:bookmarkStart w:id="13" w:name="_Ref370814543"/>
       <w:bookmarkStart w:id="14" w:name="_Ref370814547"/>
-      <w:bookmarkStart w:id="15" w:name="_Toc5381304"/>
+      <w:bookmarkStart w:id="15" w:name="_Toc44515485"/>
       <w:r>
         <w:t>Command format:</w:t>
       </w:r>
@@ -8184,7 +8196,7 @@
         <w:pStyle w:val="Heading2"/>
       </w:pPr>
       <w:bookmarkStart w:id="17" w:name="_Ref402522382"/>
-      <w:bookmarkStart w:id="18" w:name="_Toc5381305"/>
+      <w:bookmarkStart w:id="18" w:name="_Toc44515486"/>
       <w:r>
         <w:t>File location rules</w:t>
       </w:r>
@@ -8331,7 +8343,7 @@
       <w:pPr>
         <w:pStyle w:val="Heading2"/>
       </w:pPr>
-      <w:bookmarkStart w:id="19" w:name="_Toc5381306"/>
+      <w:bookmarkStart w:id="19" w:name="_Toc44515487"/>
       <w:r>
         <w:t>Saving and restoring configurations</w:t>
       </w:r>
@@ -8531,7 +8543,7 @@
       <w:pPr>
         <w:pStyle w:val="Heading2"/>
       </w:pPr>
-      <w:bookmarkStart w:id="20" w:name="_Toc5381307"/>
+      <w:bookmarkStart w:id="20" w:name="_Toc44515488"/>
       <w:r>
         <w:t>Opening GUIs</w:t>
       </w:r>
@@ -8712,7 +8724,7 @@
       </w:pPr>
       <w:bookmarkStart w:id="21" w:name="_Ref362871945"/>
       <w:bookmarkStart w:id="22" w:name="_Ref362871948"/>
-      <w:bookmarkStart w:id="23" w:name="_Toc5381308"/>
+      <w:bookmarkStart w:id="23" w:name="_Toc44515489"/>
       <w:r>
         <w:t>Built in forms</w:t>
       </w:r>
@@ -9084,7 +9096,7 @@
       <w:pPr>
         <w:pStyle w:val="Heading2"/>
       </w:pPr>
-      <w:bookmarkStart w:id="26" w:name="_Toc5381309"/>
+      <w:bookmarkStart w:id="26" w:name="_Toc44515490"/>
       <w:r>
         <w:t>Editing GUIs</w:t>
       </w:r>
@@ -9275,7 +9287,7 @@
       </w:pPr>
       <w:bookmarkStart w:id="27" w:name="_Ref370905836"/>
       <w:bookmarkStart w:id="28" w:name="_Ref370905840"/>
-      <w:bookmarkStart w:id="29" w:name="_Toc5381310"/>
+      <w:bookmarkStart w:id="29" w:name="_Toc44515491"/>
       <w:r>
         <w:t>Menu bar and tool button customisation</w:t>
       </w:r>
@@ -9727,7 +9739,7 @@
       <w:pPr>
         <w:pStyle w:val="Heading3"/>
       </w:pPr>
-      <w:bookmarkStart w:id="31" w:name="_Toc5381311"/>
+      <w:bookmarkStart w:id="31" w:name="_Toc44515492"/>
       <w:r>
         <w:t>Customisation file format</w:t>
       </w:r>
@@ -16483,7 +16495,7 @@
       <w:pPr>
         <w:pStyle w:val="Heading3"/>
       </w:pPr>
-      <w:bookmarkStart w:id="33" w:name="_Toc5381312"/>
+      <w:bookmarkStart w:id="33" w:name="_Toc44515493"/>
       <w:r>
         <w:t>Understanding customisations</w:t>
       </w:r>
@@ -16533,7 +16545,7 @@
       <w:pPr>
         <w:pStyle w:val="Heading3"/>
       </w:pPr>
-      <w:bookmarkStart w:id="34" w:name="_Toc5381313"/>
+      <w:bookmarkStart w:id="34" w:name="_Toc44515494"/>
       <w:r>
         <w:t>Default customisations</w:t>
       </w:r>
@@ -17107,7 +17119,7 @@
       <w:pPr>
         <w:pStyle w:val="Heading3"/>
       </w:pPr>
-      <w:bookmarkStart w:id="35" w:name="_Toc5381314"/>
+      <w:bookmarkStart w:id="35" w:name="_Toc44515495"/>
       <w:r>
         <w:t>Window customisation from a QE</w:t>
       </w:r>
@@ -17176,7 +17188,7 @@
       <w:pPr>
         <w:pStyle w:val="Heading3"/>
       </w:pPr>
-      <w:bookmarkStart w:id="36" w:name="_Toc5381315"/>
+      <w:bookmarkStart w:id="36" w:name="_Toc44515496"/>
       <w:r>
         <w:t>Toolbar buttons</w:t>
       </w:r>
@@ -17316,7 +17328,7 @@
       <w:pPr>
         <w:pStyle w:val="Heading3"/>
       </w:pPr>
-      <w:bookmarkStart w:id="37" w:name="_Toc5381316"/>
+      <w:bookmarkStart w:id="37" w:name="_Toc44515497"/>
       <w:r>
         <w:t>Separators in menus</w:t>
       </w:r>
@@ -17476,7 +17488,7 @@
       <w:pPr>
         <w:pStyle w:val="Heading3"/>
       </w:pPr>
-      <w:bookmarkStart w:id="38" w:name="_Toc5381317"/>
+      <w:bookmarkStart w:id="38" w:name="_Toc44515498"/>
       <w:r>
         <w:t>Checkable menu items</w:t>
       </w:r>
@@ -18127,7 +18139,7 @@
       <w:pPr>
         <w:pStyle w:val="Heading3"/>
       </w:pPr>
-      <w:bookmarkStart w:id="39" w:name="_Toc5381318"/>
+      <w:bookmarkStart w:id="39" w:name="_Toc44515499"/>
       <w:r>
         <w:t>Built-in functions</w:t>
       </w:r>
@@ -18716,7 +18728,7 @@
       <w:pPr>
         <w:pStyle w:val="Heading3"/>
       </w:pPr>
-      <w:bookmarkStart w:id="40" w:name="_Toc5381319"/>
+      <w:bookmarkStart w:id="40" w:name="_Toc44515500"/>
       <w:r>
         <w:t>Repeating sections of a set of window customisations</w:t>
       </w:r>
@@ -19580,7 +19592,7 @@
       <w:pPr>
         <w:pStyle w:val="Heading3"/>
       </w:pPr>
-      <w:bookmarkStart w:id="41" w:name="_Toc5381320"/>
+      <w:bookmarkStart w:id="41" w:name="_Toc44515501"/>
       <w:r>
         <w:t>Menus associated with a Push Button</w:t>
       </w:r>
@@ -19665,7 +19677,7 @@
       <w:pPr>
         <w:pStyle w:val="Heading1"/>
       </w:pPr>
-      <w:bookmarkStart w:id="42" w:name="_Toc5381321"/>
+      <w:bookmarkStart w:id="42" w:name="_Toc44515502"/>
       <w:r>
         <w:t>Tricks and tips</w:t>
       </w:r>
@@ -19680,7 +19692,7 @@
       </w:pPr>
       <w:bookmarkStart w:id="43" w:name="_Ref397929497"/>
       <w:bookmarkStart w:id="44" w:name="_Ref397929500"/>
-      <w:bookmarkStart w:id="45" w:name="_Toc5381322"/>
+      <w:bookmarkStart w:id="45" w:name="_Toc44515503"/>
       <w:r>
         <w:t xml:space="preserve">GUI </w:t>
       </w:r>
@@ -19981,7 +19993,7 @@
       <w:bookmarkStart w:id="50" w:name="_Ref345403876"/>
       <w:bookmarkStart w:id="51" w:name="_Ref345403920"/>
       <w:bookmarkStart w:id="52" w:name="_Ref345403929"/>
-      <w:bookmarkStart w:id="53" w:name="_Toc5381323"/>
+      <w:bookmarkStart w:id="53" w:name="_Toc44515504"/>
       <w:r>
         <w:t>User levels</w:t>
       </w:r>
@@ -20608,7 +20620,7 @@
         <w:pStyle w:val="Heading2"/>
       </w:pPr>
       <w:bookmarkStart w:id="58" w:name="_Ref353462769"/>
-      <w:bookmarkStart w:id="59" w:name="_Toc5381324"/>
+      <w:bookmarkStart w:id="59" w:name="_Toc44515505"/>
       <w:r>
         <w:lastRenderedPageBreak/>
         <w:t>Logging</w:t>
@@ -21321,7 +21333,7 @@
         <w:pStyle w:val="Heading2"/>
       </w:pPr>
       <w:bookmarkStart w:id="63" w:name="_Ref345498802"/>
-      <w:bookmarkStart w:id="64" w:name="_Toc5381325"/>
+      <w:bookmarkStart w:id="64" w:name="_Toc44515506"/>
       <w:r>
         <w:t>Finding files</w:t>
       </w:r>
@@ -21449,7 +21461,7 @@
       <w:pPr>
         <w:pStyle w:val="Heading2"/>
       </w:pPr>
-      <w:bookmarkStart w:id="65" w:name="_Toc5381326"/>
+      <w:bookmarkStart w:id="65" w:name="_Toc44515507"/>
       <w:r>
         <w:t>Sub form file names</w:t>
       </w:r>
@@ -21551,7 +21563,7 @@
       <w:pPr>
         <w:pStyle w:val="Heading2"/>
       </w:pPr>
-      <w:bookmarkStart w:id="66" w:name="_Toc5381327"/>
+      <w:bookmarkStart w:id="66" w:name="_Toc44515508"/>
       <w:r>
         <w:t>Who is in charge of the size of my form?</w:t>
       </w:r>
@@ -21968,7 +21980,7 @@
       <w:pPr>
         <w:pStyle w:val="Heading2"/>
       </w:pPr>
-      <w:bookmarkStart w:id="69" w:name="_Toc5381328"/>
+      <w:bookmarkStart w:id="69" w:name="_Toc44515509"/>
       <w:r>
         <w:t>Sub form resizing</w:t>
       </w:r>
@@ -22097,7 +22109,7 @@
       <w:pPr>
         <w:pStyle w:val="Heading2"/>
       </w:pPr>
-      <w:bookmarkStart w:id="70" w:name="_Toc5381329"/>
+      <w:bookmarkStart w:id="70" w:name="_Toc44515510"/>
       <w:r>
         <w:lastRenderedPageBreak/>
         <w:t xml:space="preserve">Ensuring QERadioButton </w:t>
@@ -22169,7 +22181,7 @@
       </w:pPr>
       <w:bookmarkStart w:id="71" w:name="_Ref357593668"/>
       <w:bookmarkStart w:id="72" w:name="_Ref357593672"/>
-      <w:bookmarkStart w:id="73" w:name="_Toc5381330"/>
+      <w:bookmarkStart w:id="73" w:name="_Toc44515511"/>
       <w:r>
         <w:t>What top level form to use</w:t>
       </w:r>
@@ -22233,7 +22245,7 @@
       <w:pPr>
         <w:pStyle w:val="Heading2"/>
       </w:pPr>
-      <w:bookmarkStart w:id="74" w:name="_Toc5381331"/>
+      <w:bookmarkStart w:id="74" w:name="_Toc44515512"/>
       <w:r>
         <w:t>GUI based on a QScrollArea won’t scroll in QEGui</w:t>
       </w:r>
@@ -22253,7 +22265,7 @@
       <w:pPr>
         <w:pStyle w:val="Heading2"/>
       </w:pPr>
-      <w:bookmarkStart w:id="75" w:name="_Toc5381332"/>
+      <w:bookmarkStart w:id="75" w:name="_Toc44515513"/>
       <w:r>
         <w:lastRenderedPageBreak/>
         <w:t>How does a user interact with an updating QE widget</w:t>
@@ -22292,7 +22304,7 @@
       <w:pPr>
         <w:pStyle w:val="Heading2"/>
       </w:pPr>
-      <w:bookmarkStart w:id="76" w:name="_Toc5381333"/>
+      <w:bookmarkStart w:id="76" w:name="_Toc44515514"/>
       <w:r>
         <w:t>Widgets disappear when escape is pressed!</w:t>
       </w:r>
@@ -22373,7 +22385,7 @@
       <w:pPr>
         <w:pStyle w:val="Heading2"/>
       </w:pPr>
-      <w:bookmarkStart w:id="77" w:name="_Toc5381334"/>
+      <w:bookmarkStart w:id="77" w:name="_Toc44515515"/>
       <w:r>
         <w:t>A QE widget displays the correct alarm state only when a form is first opened</w:t>
       </w:r>
@@ -22450,7 +22462,7 @@
       <w:pPr>
         <w:pStyle w:val="Heading2"/>
       </w:pPr>
-      <w:bookmarkStart w:id="78" w:name="_Toc5381335"/>
+      <w:bookmarkStart w:id="78" w:name="_Toc44515516"/>
       <w:r>
         <w:t>A QEPlot widget is not displaying updates</w:t>
       </w:r>
@@ -22473,7 +22485,7 @@
       <w:pPr>
         <w:pStyle w:val="Heading2"/>
       </w:pPr>
-      <w:bookmarkStart w:id="79" w:name="_Toc5381336"/>
+      <w:bookmarkStart w:id="79" w:name="_Toc44515517"/>
       <w:r>
         <w:lastRenderedPageBreak/>
         <w:t xml:space="preserve">Droppable </w:t>
@@ -22551,7 +22563,7 @@
       <w:pPr>
         <w:pStyle w:val="Heading2"/>
       </w:pPr>
-      <w:bookmarkStart w:id="80" w:name="_Toc5381337"/>
+      <w:bookmarkStart w:id="80" w:name="_Toc44515518"/>
       <w:r>
         <w:t>Dynamic titles for frames, group boxes and labels</w:t>
       </w:r>
@@ -22566,7 +22578,7 @@
       <w:pPr>
         <w:pStyle w:val="Heading2"/>
       </w:pPr>
-      <w:bookmarkStart w:id="81" w:name="_Toc5381338"/>
+      <w:bookmarkStart w:id="81" w:name="_Toc44515519"/>
       <w:r>
         <w:t>Viewing PSI’s caQtDM MEDM conversion widgets within QEGui</w:t>
       </w:r>
@@ -22597,7 +22609,7 @@
       </w:pPr>
       <w:bookmarkStart w:id="82" w:name="_Ref397334042"/>
       <w:bookmarkStart w:id="83" w:name="_Ref394409783"/>
-      <w:bookmarkStart w:id="84" w:name="_Toc5381339"/>
+      <w:bookmarkStart w:id="84" w:name="_Toc44515520"/>
       <w:r>
         <w:t>Adding GUIs as windows and docks</w:t>
       </w:r>
@@ -22747,7 +22759,7 @@
       <w:pPr>
         <w:pStyle w:val="Heading2"/>
       </w:pPr>
-      <w:bookmarkStart w:id="85" w:name="_Toc5381340"/>
+      <w:bookmarkStart w:id="85" w:name="_Toc44515521"/>
       <w:r>
         <w:t>Understanding complex customisation files</w:t>
       </w:r>
@@ -22884,7 +22896,7 @@
       <w:pPr>
         <w:pStyle w:val="Heading2"/>
       </w:pPr>
-      <w:bookmarkStart w:id="87" w:name="_Toc5381341"/>
+      <w:bookmarkStart w:id="87" w:name="_Toc44515522"/>
       <w:r>
         <w:t>Using a signal to set QE widgets visible (or not)</w:t>
       </w:r>
@@ -22931,7 +22943,7 @@
       <w:pPr>
         <w:pStyle w:val="Heading2"/>
       </w:pPr>
-      <w:bookmarkStart w:id="88" w:name="_Toc5381342"/>
+      <w:bookmarkStart w:id="88" w:name="_Toc44515523"/>
       <w:r>
         <w:t>Applying a stylesheet</w:t>
       </w:r>
@@ -23155,7 +23167,7 @@
       <w:pPr>
         <w:pStyle w:val="Heading2"/>
       </w:pPr>
-      <w:bookmarkStart w:id="89" w:name="_Toc5381343"/>
+      <w:bookmarkStart w:id="89" w:name="_Toc44515524"/>
       <w:r>
         <w:t>Setting a window background colour</w:t>
       </w:r>
@@ -23175,7 +23187,7 @@
       <w:pPr>
         <w:pStyle w:val="Heading2"/>
       </w:pPr>
-      <w:bookmarkStart w:id="90" w:name="_Toc5381344"/>
+      <w:bookmarkStart w:id="90" w:name="_Toc44515525"/>
       <w:r>
         <w:t>Setting a background image for a form</w:t>
       </w:r>
@@ -23273,7 +23285,7 @@
       <w:pPr>
         <w:pStyle w:val="Heading2"/>
       </w:pPr>
-      <w:bookmarkStart w:id="91" w:name="_Toc5381345"/>
+      <w:bookmarkStart w:id="91" w:name="_Toc44515526"/>
       <w:r>
         <w:t xml:space="preserve">User Level and Alarm </w:t>
       </w:r>
@@ -23362,7 +23374,7 @@
       <w:pPr>
         <w:pStyle w:val="Heading2"/>
       </w:pPr>
-      <w:bookmarkStart w:id="92" w:name="_Toc5381346"/>
+      <w:bookmarkStart w:id="92" w:name="_Toc44515527"/>
       <w:r>
         <w:t>Starting QEGui where you left off</w:t>
       </w:r>
@@ -23402,7 +23414,7 @@
       <w:pPr>
         <w:pStyle w:val="Heading1"/>
       </w:pPr>
-      <w:bookmarkStart w:id="93" w:name="_Toc5381347"/>
+      <w:bookmarkStart w:id="93" w:name="_Toc44515528"/>
       <w:r>
         <w:lastRenderedPageBreak/>
         <w:t>QE W</w:t>
@@ -23618,7 +23630,7 @@
       <w:pPr>
         <w:pStyle w:val="Heading2"/>
       </w:pPr>
-      <w:bookmarkStart w:id="94" w:name="_Toc5381348"/>
+      <w:bookmarkStart w:id="94" w:name="_Toc44515529"/>
       <w:r>
         <w:t>Common QE Widget properties</w:t>
       </w:r>
@@ -23633,7 +23645,7 @@
       <w:pPr>
         <w:pStyle w:val="Heading3"/>
       </w:pPr>
-      <w:bookmarkStart w:id="95" w:name="_Toc5381349"/>
+      <w:bookmarkStart w:id="95" w:name="_Toc44515530"/>
       <w:r>
         <w:t>v</w:t>
       </w:r>
@@ -24591,7 +24603,7 @@
       <w:pPr>
         <w:pStyle w:val="Heading3"/>
       </w:pPr>
-      <w:bookmarkStart w:id="99" w:name="_Toc5381350"/>
+      <w:bookmarkStart w:id="99" w:name="_Toc44515531"/>
       <w:r>
         <w:t>elementsRequired</w:t>
       </w:r>
@@ -24611,7 +24623,7 @@
       <w:pPr>
         <w:pStyle w:val="Heading3"/>
       </w:pPr>
-      <w:bookmarkStart w:id="100" w:name="_Toc5381351"/>
+      <w:bookmarkStart w:id="100" w:name="_Toc44515532"/>
       <w:r>
         <w:lastRenderedPageBreak/>
         <w:t>arrayIndex</w:t>
@@ -24715,7 +24727,7 @@
       <w:pPr>
         <w:pStyle w:val="Heading3"/>
       </w:pPr>
-      <w:bookmarkStart w:id="101" w:name="_Toc5381352"/>
+      <w:bookmarkStart w:id="101" w:name="_Toc44515533"/>
       <w:r>
         <w:t>variableAsTooltip</w:t>
       </w:r>
@@ -24775,7 +24787,7 @@
       <w:pPr>
         <w:pStyle w:val="Heading3"/>
       </w:pPr>
-      <w:bookmarkStart w:id="102" w:name="_Toc5381353"/>
+      <w:bookmarkStart w:id="102" w:name="_Toc44515534"/>
       <w:r>
         <w:t>s</w:t>
       </w:r>
@@ -24799,7 +24811,7 @@
       <w:pPr>
         <w:pStyle w:val="Heading3"/>
       </w:pPr>
-      <w:bookmarkStart w:id="103" w:name="_Toc5381354"/>
+      <w:bookmarkStart w:id="103" w:name="_Toc44515535"/>
       <w:r>
         <w:t>enabled</w:t>
       </w:r>
@@ -24819,7 +24831,7 @@
       <w:pPr>
         <w:pStyle w:val="Heading3"/>
       </w:pPr>
-      <w:bookmarkStart w:id="104" w:name="_Toc5381355"/>
+      <w:bookmarkStart w:id="104" w:name="_Toc44515536"/>
       <w:r>
         <w:t>allowDrop</w:t>
       </w:r>
@@ -24834,7 +24846,7 @@
       <w:pPr>
         <w:pStyle w:val="Heading3"/>
       </w:pPr>
-      <w:bookmarkStart w:id="105" w:name="_Toc5381356"/>
+      <w:bookmarkStart w:id="105" w:name="_Toc44515537"/>
       <w:r>
         <w:t>visible</w:t>
       </w:r>
@@ -24909,7 +24921,7 @@
       <w:pPr>
         <w:pStyle w:val="Heading3"/>
       </w:pPr>
-      <w:bookmarkStart w:id="106" w:name="_Toc5381357"/>
+      <w:bookmarkStart w:id="106" w:name="_Toc44515538"/>
       <w:r>
         <w:t>messageSourceId</w:t>
       </w:r>
@@ -24978,7 +24990,7 @@
       <w:pPr>
         <w:pStyle w:val="Heading3"/>
       </w:pPr>
-      <w:bookmarkStart w:id="107" w:name="_Toc5381358"/>
+      <w:bookmarkStart w:id="107" w:name="_Toc44515539"/>
       <w:r>
         <w:t>userLevelUserStyle</w:t>
       </w:r>
@@ -25068,7 +25080,7 @@
       <w:pPr>
         <w:pStyle w:val="Heading3"/>
       </w:pPr>
-      <w:bookmarkStart w:id="108" w:name="_Toc5381359"/>
+      <w:bookmarkStart w:id="108" w:name="_Toc44515540"/>
       <w:r>
         <w:t>userLevelVisibility</w:t>
       </w:r>
@@ -25161,7 +25173,7 @@
       <w:pPr>
         <w:pStyle w:val="Heading3"/>
       </w:pPr>
-      <w:bookmarkStart w:id="109" w:name="_Toc5381360"/>
+      <w:bookmarkStart w:id="109" w:name="_Toc44515541"/>
       <w:r>
         <w:lastRenderedPageBreak/>
         <w:t>userLevelEnabled</w:t>
@@ -25279,7 +25291,7 @@
       <w:bookmarkStart w:id="110" w:name="_Ref350245166"/>
       <w:bookmarkStart w:id="111" w:name="_Ref350245215"/>
       <w:bookmarkStart w:id="112" w:name="_Ref350245314"/>
-      <w:bookmarkStart w:id="113" w:name="_Toc5381361"/>
+      <w:bookmarkStart w:id="113" w:name="_Toc44515542"/>
       <w:r>
         <w:t>displayAlarmState</w:t>
       </w:r>
@@ -25351,13 +25363,57 @@
       </w:r>
     </w:p>
     <w:p>
+      <w:r>
+        <w:t xml:space="preserve">Note: The default background style colours used for QELabels and other widgets that display textual data are pale-green (NO_ALARM), yellow (MINOR), pale-red (MAJOR, and white (INVALID). For graphical widgets such as QESimpleShape and the like, the default colours are </w:t>
+      </w:r>
+      <w:r>
+        <w:t>green (NO_ALARM)</w:t>
+      </w:r>
+      <w:r>
+        <w:t xml:space="preserve">, yellow (MINOR), </w:t>
+      </w:r>
+      <w:r>
+        <w:t>red (MAJOR, and white (INVALID).</w:t>
+      </w:r>
+      <w:r>
+        <w:br/>
+        <w:t xml:space="preserve">These colours may be re-defined either programmatically (by a bespoke display manager or own plugin) by calling the QECaAlarmInfoColorNamesManager::setStyleColorNames and </w:t>
+      </w:r>
+      <w:r>
+        <w:t>the QECaAlar</w:t>
+      </w:r>
+      <w:r>
+        <w:t>mInfoColorNamesManager::set</w:t>
+      </w:r>
+      <w:r>
+        <w:t>ColorNames</w:t>
+      </w:r>
+      <w:r>
+        <w:t xml:space="preserve"> functions (out of QCaAlarmInfo.h); or be definig the following environment variables: QE_STYLE_COLOR_NAMES and/or  QE</w:t>
+      </w:r>
+      <w:r>
+        <w:t>_COLOR_NAMES</w:t>
+      </w:r>
+      <w:r>
+        <w:t>.</w:t>
+      </w:r>
+      <w:r>
+        <w:br/>
+      </w:r>
+      <w:r>
+        <w:t>See the environment variable documentation for details.</w:t>
+      </w:r>
+    </w:p>
+    <w:p/>
+    <w:p>
       <w:pPr>
         <w:pStyle w:val="Heading2"/>
       </w:pPr>
       <w:bookmarkStart w:id="114" w:name="_Ref351544701"/>
       <w:bookmarkStart w:id="115" w:name="_Ref351544704"/>
-      <w:bookmarkStart w:id="116" w:name="_Toc5381362"/>
-      <w:r>
+      <w:bookmarkStart w:id="116" w:name="_Toc44515543"/>
+      <w:r>
+        <w:lastRenderedPageBreak/>
         <w:t>String formatting properties</w:t>
       </w:r>
       <w:bookmarkEnd w:id="114"/>
@@ -25384,7 +25440,7 @@
       <w:pPr>
         <w:pStyle w:val="Heading3"/>
       </w:pPr>
-      <w:bookmarkStart w:id="117" w:name="_Toc5381363"/>
+      <w:bookmarkStart w:id="117" w:name="_Toc44515544"/>
       <w:r>
         <w:t>precision</w:t>
       </w:r>
@@ -25404,7 +25460,7 @@
       <w:pPr>
         <w:pStyle w:val="Heading3"/>
       </w:pPr>
-      <w:bookmarkStart w:id="118" w:name="_Toc5381364"/>
+      <w:bookmarkStart w:id="118" w:name="_Toc44515545"/>
       <w:r>
         <w:t>useDbPrecision</w:t>
       </w:r>
@@ -25417,7 +25473,6 @@
     </w:p>
     <w:p>
       <w:r>
-        <w:lastRenderedPageBreak/>
         <w:t>If false, the ‘precision’ property is used.</w:t>
       </w:r>
     </w:p>
@@ -25425,7 +25480,7 @@
       <w:pPr>
         <w:pStyle w:val="Heading3"/>
       </w:pPr>
-      <w:bookmarkStart w:id="119" w:name="_Toc5381365"/>
+      <w:bookmarkStart w:id="119" w:name="_Toc44515546"/>
       <w:r>
         <w:t>leadingZero</w:t>
       </w:r>
@@ -25440,7 +25495,7 @@
       <w:pPr>
         <w:pStyle w:val="Heading3"/>
       </w:pPr>
-      <w:bookmarkStart w:id="120" w:name="_Toc5381366"/>
+      <w:bookmarkStart w:id="120" w:name="_Toc44515547"/>
       <w:r>
         <w:t>trailingZeros</w:t>
       </w:r>
@@ -25455,7 +25510,7 @@
       <w:pPr>
         <w:pStyle w:val="Heading3"/>
       </w:pPr>
-      <w:bookmarkStart w:id="121" w:name="_Toc5381367"/>
+      <w:bookmarkStart w:id="121" w:name="_Toc44515548"/>
       <w:r>
         <w:t>addUnits</w:t>
       </w:r>
@@ -25471,7 +25526,7 @@
         <w:pStyle w:val="Heading3"/>
       </w:pPr>
       <w:bookmarkStart w:id="122" w:name="_Ref355287407"/>
-      <w:bookmarkStart w:id="123" w:name="_Toc5381368"/>
+      <w:bookmarkStart w:id="123" w:name="_Toc44515549"/>
       <w:r>
         <w:t>localEnumeration</w:t>
       </w:r>
@@ -25622,6 +25677,7 @@
         </w:numPr>
       </w:pPr>
       <w:r>
+        <w:lastRenderedPageBreak/>
         <w:t>Values may be numeric or textual</w:t>
       </w:r>
     </w:p>
@@ -25776,7 +25832,6 @@
         </w:numPr>
       </w:pPr>
       <w:r>
-        <w:lastRenderedPageBreak/>
         <w:t>0:</w:t>
       </w:r>
       <w:r>
@@ -26152,7 +26207,7 @@
       <w:pPr>
         <w:pStyle w:val="Heading3"/>
       </w:pPr>
-      <w:bookmarkStart w:id="124" w:name="_Toc5381369"/>
+      <w:bookmarkStart w:id="124" w:name="_Toc44515550"/>
       <w:r>
         <w:t>format</w:t>
       </w:r>
@@ -26241,6 +26296,7 @@
         </w:tabs>
       </w:pPr>
       <w:r>
+        <w:lastRenderedPageBreak/>
         <w:t>UnsignedInteger</w:t>
       </w:r>
       <w:r>
@@ -26311,7 +26367,7 @@
       <w:pPr>
         <w:pStyle w:val="Heading3"/>
       </w:pPr>
-      <w:bookmarkStart w:id="125" w:name="_Toc5381370"/>
+      <w:bookmarkStart w:id="125" w:name="_Toc44515551"/>
       <w:r>
         <w:t>radix</w:t>
       </w:r>
@@ -26326,7 +26382,7 @@
       <w:pPr>
         <w:pStyle w:val="Heading3"/>
       </w:pPr>
-      <w:bookmarkStart w:id="126" w:name="_Toc5381371"/>
+      <w:bookmarkStart w:id="126" w:name="_Toc44515552"/>
       <w:r>
         <w:t>notation</w:t>
       </w:r>
@@ -26411,9 +26467,8 @@
       <w:pPr>
         <w:pStyle w:val="Heading3"/>
       </w:pPr>
-      <w:bookmarkStart w:id="127" w:name="_Toc5381372"/>
-      <w:r>
-        <w:lastRenderedPageBreak/>
+      <w:bookmarkStart w:id="127" w:name="_Toc44515553"/>
+      <w:r>
         <w:t>arrayAction</w:t>
       </w:r>
       <w:bookmarkEnd w:id="127"/>
@@ -26536,7 +26591,7 @@
       <w:pPr>
         <w:pStyle w:val="Heading1"/>
       </w:pPr>
-      <w:bookmarkStart w:id="131" w:name="_Toc5381373"/>
+      <w:bookmarkStart w:id="131" w:name="_Toc44515554"/>
       <w:r>
         <w:lastRenderedPageBreak/>
         <w:t>Appendix A</w:t>
@@ -26547,7 +26602,7 @@
       <w:pPr>
         <w:pStyle w:val="Heading2"/>
       </w:pPr>
-      <w:bookmarkStart w:id="132" w:name="_Toc5381374"/>
+      <w:bookmarkStart w:id="132" w:name="_Toc44515555"/>
       <w:r>
         <w:t>GNU Free Documentation Licence</w:t>
       </w:r>
@@ -45211,7 +45266,7 @@
 </file>
 
 <file path=customXml/itemProps1.xml><?xml version="1.0" encoding="utf-8"?>
-<ds:datastoreItem xmlns:ds="http://schemas.openxmlformats.org/officeDocument/2006/customXml" ds:itemID="{9BAD1604-EFA1-4B97-B60E-5A6B8D801038}">
+<ds:datastoreItem xmlns:ds="http://schemas.openxmlformats.org/officeDocument/2006/customXml" ds:itemID="{E59FC1F1-589A-43C9-9A93-4EB316B936AB}">
   <ds:schemaRefs>
     <ds:schemaRef ds:uri="http://schemas.openxmlformats.org/officeDocument/2006/bibliography"/>
   </ds:schemaRefs>

</xml_diff>